<commit_message>
MAJ mise à jour version bootstrap 5
</commit_message>
<xml_diff>
--- a/Eval HTMLCSS.docx
+++ b/Eval HTMLCSS.docx
@@ -9,7 +9,8 @@
         <w:jc w:val="both"/>
         <w:rPr>
           <w:rFonts w:ascii="Calibri" w:hAnsi="Calibri" w:cs="Calibri" w:eastAsia="Calibri"/>
-          <w:color w:val="4F6228"/>
+          <w:b/>
+          <w:color w:val="auto"/>
           <w:spacing w:val="0"/>
           <w:position w:val="0"/>
           <w:sz w:val="28"/>
@@ -17,20 +18,6 @@
         </w:rPr>
       </w:pPr>
       <w:r>
-        <w:object w:dxaOrig="1299" w:dyaOrig="1209">
-          <v:rect xmlns:o="urn:schemas-microsoft-com:office:office" xmlns:v="urn:schemas-microsoft-com:vml" id="rectole0000000000" style="width:64.950000pt;height:60.450000pt" o:preferrelative="t" o:ole="">
-            <o:lock v:ext="edit"/>
-            <v:imagedata xmlns:r="http://schemas.openxmlformats.org/officeDocument/2006/relationships" r:id="docRId1" o:title=""/>
-          </v:rect>
-          <o:OLEObject xmlns:r="http://schemas.openxmlformats.org/officeDocument/2006/relationships" xmlns:o="urn:schemas-microsoft-com:office:office" Type="Embed" ProgID="StaticMetafile" DrawAspect="Content" ObjectID="0000000000" ShapeID="rectole0000000000" r:id="docRId0"/>
-        </w:object>
-      </w:r>
-    </w:p>
-    <w:p>
-      <w:pPr>
-        <w:spacing w:before="0" w:after="0" w:line="240"/>
-        <w:ind w:right="0" w:left="0" w:firstLine="0"/>
-        <w:jc w:val="both"/>
         <w:rPr>
           <w:rFonts w:ascii="Calibri" w:hAnsi="Calibri" w:cs="Calibri" w:eastAsia="Calibri"/>
           <w:b/>
@@ -40,246 +27,71 @@
           <w:sz w:val="28"/>
           <w:shd w:fill="auto" w:val="clear"/>
         </w:rPr>
-      </w:pPr>
-    </w:p>
-    <w:p>
-      <w:pPr>
-        <w:spacing w:before="0" w:after="0" w:line="240"/>
-        <w:ind w:right="0" w:left="0" w:firstLine="0"/>
-        <w:jc w:val="center"/>
+        <w:t xml:space="preserve"> </w:t>
+      </w:r>
+    </w:p>
+    <w:p>
+      <w:pPr>
+        <w:spacing w:before="0" w:after="0" w:line="240"/>
+        <w:ind w:right="0" w:left="0" w:firstLine="0"/>
+        <w:jc w:val="left"/>
+        <w:rPr>
+          <w:rFonts w:ascii="Calibri" w:hAnsi="Calibri" w:cs="Calibri" w:eastAsia="Calibri"/>
+          <w:color w:val="000000"/>
+          <w:spacing w:val="0"/>
+          <w:position w:val="0"/>
+          <w:sz w:val="28"/>
+          <w:shd w:fill="auto" w:val="clear"/>
+        </w:rPr>
+      </w:pPr>
+      <w:r>
         <w:rPr>
           <w:rFonts w:ascii="Calibri" w:hAnsi="Calibri" w:cs="Calibri" w:eastAsia="Calibri"/>
           <w:b/>
-          <w:color w:val="auto"/>
+          <w:color w:val="000000"/>
           <w:spacing w:val="0"/>
           <w:position w:val="0"/>
           <w:sz w:val="28"/>
           <w:shd w:fill="auto" w:val="clear"/>
         </w:rPr>
+        <w:t xml:space="preserve">Prénom : Ludovic</w:t>
+      </w:r>
+    </w:p>
+    <w:p>
+      <w:pPr>
+        <w:spacing w:before="0" w:after="0" w:line="240"/>
+        <w:ind w:right="0" w:left="0" w:firstLine="0"/>
+        <w:jc w:val="left"/>
+        <w:rPr>
+          <w:rFonts w:ascii="Calibri" w:hAnsi="Calibri" w:cs="Calibri" w:eastAsia="Calibri"/>
+          <w:color w:val="000000"/>
+          <w:spacing w:val="0"/>
+          <w:position w:val="0"/>
+          <w:sz w:val="28"/>
+          <w:shd w:fill="auto" w:val="clear"/>
+        </w:rPr>
       </w:pPr>
       <w:r>
         <w:rPr>
           <w:rFonts w:ascii="Calibri" w:hAnsi="Calibri" w:cs="Calibri" w:eastAsia="Calibri"/>
           <w:b/>
-          <w:color w:val="auto"/>
+          <w:color w:val="000000"/>
           <w:spacing w:val="0"/>
           <w:position w:val="0"/>
           <w:sz w:val="28"/>
           <w:shd w:fill="auto" w:val="clear"/>
         </w:rPr>
-        <w:t xml:space="preserve">GDWFSHTMLCSSBOOTEXAIII1A</w:t>
-      </w:r>
-    </w:p>
-    <w:p>
-      <w:pPr>
-        <w:spacing w:before="0" w:after="0" w:line="240"/>
-        <w:ind w:right="0" w:left="0" w:firstLine="0"/>
-        <w:jc w:val="center"/>
-        <w:rPr>
-          <w:rFonts w:ascii="Calibri" w:hAnsi="Calibri" w:cs="Calibri" w:eastAsia="Calibri"/>
-          <w:b/>
-          <w:color w:val="auto"/>
+        <w:t xml:space="preserve">Nom : </w:t>
+      </w:r>
+      <w:r>
+        <w:rPr>
+          <w:rFonts w:ascii="Calibri" w:hAnsi="Calibri" w:cs="Calibri" w:eastAsia="Calibri"/>
+          <w:color w:val="000000"/>
           <w:spacing w:val="0"/>
           <w:position w:val="0"/>
           <w:sz w:val="28"/>
           <w:shd w:fill="auto" w:val="clear"/>
         </w:rPr>
-      </w:pPr>
-    </w:p>
-    <w:p>
-      <w:pPr>
-        <w:spacing w:before="0" w:after="0" w:line="240"/>
-        <w:ind w:right="0" w:left="0" w:firstLine="0"/>
-        <w:jc w:val="left"/>
-        <w:rPr>
-          <w:rFonts w:ascii="Calibri" w:hAnsi="Calibri" w:cs="Calibri" w:eastAsia="Calibri"/>
-          <w:b/>
-          <w:color w:val="auto"/>
-          <w:spacing w:val="0"/>
-          <w:position w:val="0"/>
-          <w:sz w:val="28"/>
-          <w:shd w:fill="8DB3E2" w:val="clear"/>
-        </w:rPr>
-      </w:pPr>
-    </w:p>
-    <w:p>
-      <w:pPr>
-        <w:spacing w:before="0" w:after="0" w:line="240"/>
-        <w:ind w:right="0" w:left="0" w:firstLine="0"/>
-        <w:jc w:val="left"/>
-        <w:rPr>
-          <w:rFonts w:ascii="Calibri" w:hAnsi="Calibri" w:cs="Calibri" w:eastAsia="Calibri"/>
-          <w:b/>
-          <w:color w:val="auto"/>
-          <w:spacing w:val="0"/>
-          <w:position w:val="0"/>
-          <w:sz w:val="28"/>
-          <w:shd w:fill="8DB3E2" w:val="clear"/>
-        </w:rPr>
-      </w:pPr>
-      <w:r>
-        <w:rPr>
-          <w:rFonts w:ascii="Calibri" w:hAnsi="Calibri" w:cs="Calibri" w:eastAsia="Calibri"/>
-          <w:b/>
-          <w:color w:val="auto"/>
-          <w:spacing w:val="0"/>
-          <w:position w:val="0"/>
-          <w:sz w:val="28"/>
-          <w:shd w:fill="8DB3E2" w:val="clear"/>
-        </w:rPr>
-        <w:t xml:space="preserve">Ceci est un modèle de copie. N’oubliez pas de renseigner vos prénom/nom, ainsi que le nom et le lien vers le projet.</w:t>
-      </w:r>
-    </w:p>
-    <w:p>
-      <w:pPr>
-        <w:spacing w:before="0" w:after="0" w:line="240"/>
-        <w:ind w:right="0" w:left="0" w:firstLine="0"/>
-        <w:jc w:val="left"/>
-        <w:rPr>
-          <w:rFonts w:ascii="Calibri" w:hAnsi="Calibri" w:cs="Calibri" w:eastAsia="Calibri"/>
-          <w:b/>
-          <w:color w:val="auto"/>
-          <w:spacing w:val="0"/>
-          <w:position w:val="0"/>
-          <w:sz w:val="28"/>
-          <w:shd w:fill="8DB3E2" w:val="clear"/>
-        </w:rPr>
-      </w:pPr>
-    </w:p>
-    <w:p>
-      <w:pPr>
-        <w:spacing w:before="0" w:after="0" w:line="240"/>
-        <w:ind w:right="0" w:left="0" w:firstLine="0"/>
-        <w:jc w:val="left"/>
-        <w:rPr>
-          <w:rFonts w:ascii="Calibri" w:hAnsi="Calibri" w:cs="Calibri" w:eastAsia="Calibri"/>
-          <w:b/>
-          <w:color w:val="auto"/>
-          <w:spacing w:val="0"/>
-          <w:position w:val="0"/>
-          <w:sz w:val="28"/>
-          <w:shd w:fill="8DB3E2" w:val="clear"/>
-        </w:rPr>
-      </w:pPr>
-      <w:r>
-        <w:rPr>
-          <w:rFonts w:ascii="Calibri" w:hAnsi="Calibri" w:cs="Calibri" w:eastAsia="Calibri"/>
-          <w:b/>
-          <w:color w:val="auto"/>
-          <w:spacing w:val="0"/>
-          <w:position w:val="0"/>
-          <w:sz w:val="28"/>
-          <w:shd w:fill="8DB3E2" w:val="clear"/>
-        </w:rPr>
-        <w:t xml:space="preserve">Vous pouvez bien sûr agrandir les cadres pour répondre aux questions sur la description du projet si nécessaire.</w:t>
-      </w:r>
-    </w:p>
-    <w:p>
-      <w:pPr>
-        <w:spacing w:before="0" w:after="0" w:line="240"/>
-        <w:ind w:right="0" w:left="0" w:firstLine="0"/>
-        <w:jc w:val="left"/>
-        <w:rPr>
-          <w:rFonts w:ascii="Calibri" w:hAnsi="Calibri" w:cs="Calibri" w:eastAsia="Calibri"/>
-          <w:b/>
-          <w:color w:val="auto"/>
-          <w:spacing w:val="0"/>
-          <w:position w:val="0"/>
-          <w:sz w:val="28"/>
-          <w:shd w:fill="8DB3E2" w:val="clear"/>
-        </w:rPr>
-      </w:pPr>
-    </w:p>
-    <w:p>
-      <w:pPr>
-        <w:spacing w:before="0" w:after="0" w:line="240"/>
-        <w:ind w:right="0" w:left="0" w:firstLine="0"/>
-        <w:jc w:val="left"/>
-        <w:rPr>
-          <w:rFonts w:ascii="Calibri" w:hAnsi="Calibri" w:cs="Calibri" w:eastAsia="Calibri"/>
-          <w:b/>
-          <w:color w:val="auto"/>
-          <w:spacing w:val="0"/>
-          <w:position w:val="0"/>
-          <w:sz w:val="28"/>
-          <w:shd w:fill="auto" w:val="clear"/>
-        </w:rPr>
-      </w:pPr>
-      <w:r>
-        <w:rPr>
-          <w:rFonts w:ascii="Calibri" w:hAnsi="Calibri" w:cs="Calibri" w:eastAsia="Calibri"/>
-          <w:b/>
-          <w:color w:val="auto"/>
-          <w:spacing w:val="0"/>
-          <w:position w:val="0"/>
-          <w:sz w:val="28"/>
-          <w:shd w:fill="auto" w:val="clear"/>
-        </w:rPr>
-        <w:t xml:space="preserve"> </w:t>
-      </w:r>
-    </w:p>
-    <w:p>
-      <w:pPr>
-        <w:spacing w:before="0" w:after="0" w:line="240"/>
-        <w:ind w:right="0" w:left="0" w:firstLine="0"/>
-        <w:jc w:val="left"/>
-        <w:rPr>
-          <w:rFonts w:ascii="Calibri" w:hAnsi="Calibri" w:cs="Calibri" w:eastAsia="Calibri"/>
-          <w:color w:val="000000"/>
-          <w:spacing w:val="0"/>
-          <w:position w:val="0"/>
-          <w:sz w:val="28"/>
-          <w:shd w:fill="auto" w:val="clear"/>
-        </w:rPr>
-      </w:pPr>
-      <w:r>
-        <w:rPr>
-          <w:rFonts w:ascii="Calibri" w:hAnsi="Calibri" w:cs="Calibri" w:eastAsia="Calibri"/>
-          <w:b/>
-          <w:color w:val="000000"/>
-          <w:spacing w:val="0"/>
-          <w:position w:val="0"/>
-          <w:sz w:val="28"/>
-          <w:shd w:fill="auto" w:val="clear"/>
-        </w:rPr>
-        <w:t xml:space="preserve">Prénom : Ludovic</w:t>
-      </w:r>
-    </w:p>
-    <w:p>
-      <w:pPr>
-        <w:spacing w:before="0" w:after="0" w:line="240"/>
-        <w:ind w:right="0" w:left="0" w:firstLine="0"/>
-        <w:jc w:val="left"/>
-        <w:rPr>
-          <w:rFonts w:ascii="Calibri" w:hAnsi="Calibri" w:cs="Calibri" w:eastAsia="Calibri"/>
-          <w:color w:val="000000"/>
-          <w:spacing w:val="0"/>
-          <w:position w:val="0"/>
-          <w:sz w:val="28"/>
-          <w:shd w:fill="auto" w:val="clear"/>
-        </w:rPr>
-      </w:pPr>
-      <w:r>
-        <w:rPr>
-          <w:rFonts w:ascii="Calibri" w:hAnsi="Calibri" w:cs="Calibri" w:eastAsia="Calibri"/>
-          <w:b/>
-          <w:color w:val="000000"/>
-          <w:spacing w:val="0"/>
-          <w:position w:val="0"/>
-          <w:sz w:val="28"/>
-          <w:shd w:fill="auto" w:val="clear"/>
-        </w:rPr>
-        <w:t xml:space="preserve">Nom : </w:t>
-      </w:r>
-      <w:r>
-        <w:rPr>
-          <w:rFonts w:ascii="Calibri" w:hAnsi="Calibri" w:cs="Calibri" w:eastAsia="Calibri"/>
-          <w:color w:val="000000"/>
-          <w:spacing w:val="0"/>
-          <w:position w:val="0"/>
-          <w:sz w:val="28"/>
-          <w:shd w:fill="auto" w:val="clear"/>
-        </w:rPr>
         <w:t xml:space="preserve">PRIANT</w:t>
       </w:r>
     </w:p>
@@ -302,49 +114,6 @@
       <w:pPr>
         <w:spacing w:before="0" w:after="0" w:line="240"/>
         <w:ind w:right="0" w:left="0" w:firstLine="0"/>
-        <w:jc w:val="center"/>
-        <w:rPr>
-          <w:rFonts w:ascii="Calibri" w:hAnsi="Calibri" w:cs="Calibri" w:eastAsia="Calibri"/>
-          <w:b/>
-          <w:color w:val="FF0000"/>
-          <w:spacing w:val="0"/>
-          <w:position w:val="0"/>
-          <w:sz w:val="24"/>
-          <w:shd w:fill="auto" w:val="clear"/>
-        </w:rPr>
-      </w:pPr>
-      <w:r>
-        <w:rPr>
-          <w:rFonts w:ascii="Calibri" w:hAnsi="Calibri" w:cs="Calibri" w:eastAsia="Calibri"/>
-          <w:b/>
-          <w:color w:val="FF0000"/>
-          <w:spacing w:val="0"/>
-          <w:position w:val="0"/>
-          <w:sz w:val="24"/>
-          <w:shd w:fill="auto" w:val="clear"/>
-        </w:rPr>
-        <w:t xml:space="preserve">ATTENTION ! PENSEZ À RENSEIGNER VOS NOM ET PRÉNOM DANS LE TITRE DE VOS FICHIERS / PROJETS !</w:t>
-      </w:r>
-    </w:p>
-    <w:p>
-      <w:pPr>
-        <w:spacing w:before="0" w:after="0" w:line="240"/>
-        <w:ind w:right="0" w:left="0" w:firstLine="0"/>
-        <w:jc w:val="both"/>
-        <w:rPr>
-          <w:rFonts w:ascii="Calibri" w:hAnsi="Calibri" w:cs="Calibri" w:eastAsia="Calibri"/>
-          <w:color w:val="auto"/>
-          <w:spacing w:val="0"/>
-          <w:position w:val="0"/>
-          <w:sz w:val="21"/>
-          <w:shd w:fill="auto" w:val="clear"/>
-        </w:rPr>
-      </w:pPr>
-    </w:p>
-    <w:p>
-      <w:pPr>
-        <w:spacing w:before="0" w:after="0" w:line="240"/>
-        <w:ind w:right="0" w:left="0" w:firstLine="0"/>
         <w:jc w:val="both"/>
         <w:rPr>
           <w:rFonts w:ascii="Calibri" w:hAnsi="Calibri" w:cs="Calibri" w:eastAsia="Calibri"/>
@@ -405,8 +174,22 @@
           <w:sz w:val="21"/>
           <w:shd w:fill="auto" w:val="clear"/>
         </w:rPr>
-        <w:t xml:space="preserve">Lien Github du projet : ……………</w:t>
-      </w:r>
+        <w:t xml:space="preserve">Lien Github du projet : </w:t>
+      </w:r>
+      <w:hyperlink xmlns:r="http://schemas.openxmlformats.org/officeDocument/2006/relationships" r:id="docRId0">
+        <w:r>
+          <w:rPr>
+            <w:rFonts w:ascii="Calibri" w:hAnsi="Calibri" w:cs="Calibri" w:eastAsia="Calibri"/>
+            <w:color w:val="0000FF"/>
+            <w:spacing w:val="0"/>
+            <w:position w:val="0"/>
+            <w:sz w:val="21"/>
+            <w:u w:val="single"/>
+            <w:shd w:fill="auto" w:val="clear"/>
+          </w:rPr>
+          <w:t xml:space="preserve">https://github.com/ludop972/escapade-en-guadeloupe.git</w:t>
+        </w:r>
+      </w:hyperlink>
     </w:p>
     <w:p>
       <w:pPr>
@@ -457,8 +240,22 @@
           <w:sz w:val="21"/>
           <w:shd w:fill="auto" w:val="clear"/>
         </w:rPr>
-        <w:t xml:space="preserve">URL du site (si vous avez mis votre projet en ligne) : ……….</w:t>
-      </w:r>
+        <w:t xml:space="preserve">URL du site (si vous avez mis votre projet en ligne) : </w:t>
+      </w:r>
+      <w:hyperlink xmlns:r="http://schemas.openxmlformats.org/officeDocument/2006/relationships" r:id="docRId1">
+        <w:r>
+          <w:rPr>
+            <w:rFonts w:ascii="Lucida Console" w:hAnsi="Lucida Console" w:cs="Lucida Console" w:eastAsia="Lucida Console"/>
+            <w:color w:val="BF0000"/>
+            <w:spacing w:val="0"/>
+            <w:position w:val="0"/>
+            <w:sz w:val="18"/>
+            <w:u w:val="single"/>
+            <w:shd w:fill="auto" w:val="clear"/>
+          </w:rPr>
+          <w:t xml:space="preserve">https://git.heroku.com/escapade-en-guadeloupe.git</w:t>
+        </w:r>
+      </w:hyperlink>
     </w:p>
     <w:p>
       <w:pPr>
@@ -526,7 +323,7 @@
       <w:pPr>
         <w:numPr>
           <w:ilvl w:val="0"/>
-          <w:numId w:val="7"/>
+          <w:numId w:val="4"/>
         </w:numPr>
         <w:spacing w:before="0" w:after="0" w:line="240"/>
         <w:ind w:right="0" w:left="720" w:hanging="360"/>
@@ -819,7 +616,7 @@
       <w:pPr>
         <w:numPr>
           <w:ilvl w:val="0"/>
-          <w:numId w:val="11"/>
+          <w:numId w:val="8"/>
         </w:numPr>
         <w:spacing w:before="0" w:after="0" w:line="240"/>
         <w:ind w:right="0" w:left="720" w:hanging="360"/>
@@ -1681,10 +1478,10 @@
       <w:lvlText w:val="•"/>
     </w:lvl>
   </w:abstractNum>
-  <w:num w:numId="7">
+  <w:num w:numId="4">
     <w:abstractNumId w:val="6"/>
   </w:num>
-  <w:num w:numId="11">
+  <w:num w:numId="8">
     <w:abstractNumId w:val="0"/>
   </w:num>
 </w:numbering>

</xml_diff>